<commit_message>
tambah page number, perbaiki spacing
</commit_message>
<xml_diff>
--- a/outline proposal.docx
+++ b/outline proposal.docx
@@ -246,7 +246,7 @@
                     </pic:cNvPicPr>
                   </pic:nvPicPr>
                   <pic:blipFill>
-                    <a:blip r:embed="rId6"/>
+                    <a:blip r:embed="rId8"/>
                     <a:srcRect/>
                     <a:stretch>
                       <a:fillRect/>
@@ -525,6 +525,29 @@
         <w:rPr>
           <w:b/>
         </w:rPr>
+        <w:sectPr>
+          <w:footerReference w:type="default" r:id="rId9"/>
+          <w:pgSz w:w="11907" w:h="16839" w:code="9"/>
+          <w:pgMar w:top="2268" w:right="1701" w:bottom="1701" w:left="2268" w:header="720" w:footer="720" w:gutter="0"/>
+          <w:cols w:space="708"/>
+          <w:titlePg/>
+          <w:docGrid w:linePitch="360"/>
+        </w:sectPr>
+      </w:pPr>
+    </w:p>
+    <w:p>
+      <w:pPr>
+        <w:pStyle w:val="ListParagraph"/>
+        <w:numPr>
+          <w:ilvl w:val="0"/>
+          <w:numId w:val="1"/>
+        </w:numPr>
+        <w:spacing w:after="0" w:line="360" w:lineRule="auto"/>
+        <w:ind w:left="426" w:hanging="426"/>
+        <w:jc w:val="both"/>
+        <w:rPr>
+          <w:b/>
+        </w:rPr>
       </w:pPr>
       <w:r>
         <w:rPr>
@@ -3154,7 +3177,7 @@
                     <pic:cNvPicPr/>
                   </pic:nvPicPr>
                   <pic:blipFill>
-                    <a:blip r:embed="rId7">
+                    <a:blip r:embed="rId10">
                       <a:extLst>
                         <a:ext uri="{28A0092B-C50C-407E-A947-70E740481C1C}">
                           <a14:useLocalDpi xmlns:a14="http://schemas.microsoft.com/office/drawing/2010/main" val="0"/>
@@ -3193,7 +3216,19 @@
         <w:rPr>
           <w:bCs/>
         </w:rPr>
-        <w:t xml:space="preserve">Gambar 1. Rancangan </w:t>
+        <w:t xml:space="preserve">Gambar 1. </w:t>
+      </w:r>
+      <w:r>
+        <w:rPr>
+          <w:bCs/>
+        </w:rPr>
+        <w:t>Diagram Blok</w:t>
+      </w:r>
+      <w:r>
+        <w:rPr>
+          <w:bCs/>
+        </w:rPr>
+        <w:t xml:space="preserve"> </w:t>
       </w:r>
       <w:r>
         <w:rPr>
@@ -3493,8 +3528,8 @@
           <w:szCs w:val="24"/>
         </w:rPr>
         <w:drawing>
-          <wp:inline distT="0" distB="0" distL="0" distR="0" wp14:anchorId="61B165B4" wp14:editId="2FEC32A3">
-            <wp:extent cx="3348361" cy="6482375"/>
+          <wp:inline distT="0" distB="0" distL="0" distR="0" wp14:anchorId="61B165B4" wp14:editId="1412A617">
+            <wp:extent cx="3348360" cy="5933516"/>
             <wp:effectExtent l="0" t="0" r="0" b="0"/>
             <wp:docPr id="15" name="Picture 15"/>
             <wp:cNvGraphicFramePr>
@@ -3508,7 +3543,7 @@
                     <pic:cNvPicPr/>
                   </pic:nvPicPr>
                   <pic:blipFill>
-                    <a:blip r:embed="rId8" cstate="print">
+                    <a:blip r:embed="rId11" cstate="print">
                       <a:extLst>
                         <a:ext uri="{28A0092B-C50C-407E-A947-70E740481C1C}">
                           <a14:useLocalDpi xmlns:a14="http://schemas.microsoft.com/office/drawing/2010/main" val="0"/>
@@ -3522,7 +3557,7 @@
                   <pic:spPr>
                     <a:xfrm>
                       <a:off x="0" y="0"/>
-                      <a:ext cx="3348361" cy="6482375"/>
+                      <a:ext cx="3348360" cy="5933516"/>
                     </a:xfrm>
                     <a:prstGeom prst="rect">
                       <a:avLst/>
@@ -3615,6 +3650,24 @@
         </w:rPr>
         <w:t>32</w:t>
       </w:r>
+    </w:p>
+    <w:p>
+      <w:pPr>
+        <w:spacing w:after="0"/>
+        <w:jc w:val="center"/>
+        <w:rPr>
+          <w:szCs w:val="24"/>
+        </w:rPr>
+      </w:pPr>
+    </w:p>
+    <w:p>
+      <w:pPr>
+        <w:spacing w:after="0"/>
+        <w:jc w:val="center"/>
+        <w:rPr>
+          <w:szCs w:val="24"/>
+        </w:rPr>
+      </w:pPr>
     </w:p>
     <w:p>
       <w:pPr>
@@ -3890,7 +3943,7 @@
                     <pic:cNvPicPr/>
                   </pic:nvPicPr>
                   <pic:blipFill>
-                    <a:blip r:embed="rId9">
+                    <a:blip r:embed="rId12">
                       <a:extLst>
                         <a:ext uri="{28A0092B-C50C-407E-A947-70E740481C1C}">
                           <a14:useLocalDpi xmlns:a14="http://schemas.microsoft.com/office/drawing/2010/main" val="0"/>
@@ -4092,7 +4145,7 @@
                     <pic:cNvPicPr/>
                   </pic:nvPicPr>
                   <pic:blipFill>
-                    <a:blip r:embed="rId10" cstate="print">
+                    <a:blip r:embed="rId13" cstate="print">
                       <a:extLst>
                         <a:ext uri="{28A0092B-C50C-407E-A947-70E740481C1C}">
                           <a14:useLocalDpi xmlns:a14="http://schemas.microsoft.com/office/drawing/2010/main" val="0"/>
@@ -4483,7 +4536,7 @@
                     <pic:cNvPicPr/>
                   </pic:nvPicPr>
                   <pic:blipFill rotWithShape="1">
-                    <a:blip r:embed="rId11">
+                    <a:blip r:embed="rId14">
                       <a:extLst>
                         <a:ext uri="{28A0092B-C50C-407E-A947-70E740481C1C}">
                           <a14:useLocalDpi xmlns:a14="http://schemas.microsoft.com/office/drawing/2010/main" val="0"/>
@@ -4678,7 +4731,7 @@
                     <pic:cNvPicPr/>
                   </pic:nvPicPr>
                   <pic:blipFill>
-                    <a:blip r:embed="rId12">
+                    <a:blip r:embed="rId15">
                       <a:extLst>
                         <a:ext uri="{28A0092B-C50C-407E-A947-70E740481C1C}">
                           <a14:useLocalDpi xmlns:a14="http://schemas.microsoft.com/office/drawing/2010/main" val="0"/>
@@ -4901,7 +4954,7 @@
                     <pic:cNvPicPr/>
                   </pic:nvPicPr>
                   <pic:blipFill rotWithShape="1">
-                    <a:blip r:embed="rId13">
+                    <a:blip r:embed="rId16">
                       <a:extLst>
                         <a:ext uri="{28A0092B-C50C-407E-A947-70E740481C1C}">
                           <a14:useLocalDpi xmlns:a14="http://schemas.microsoft.com/office/drawing/2010/main" val="0"/>
@@ -5188,7 +5241,7 @@
           <w:noProof/>
         </w:rPr>
         <w:drawing>
-          <wp:inline distT="0" distB="0" distL="0" distR="0" wp14:anchorId="6C7BF326" wp14:editId="616CEB6B">
+          <wp:inline distT="0" distB="0" distL="0" distR="0" wp14:anchorId="6C7BF326" wp14:editId="20F40CD3">
             <wp:extent cx="3627120" cy="1835036"/>
             <wp:effectExtent l="0" t="0" r="0" b="0"/>
             <wp:docPr id="8" name="Picture 8"/>
@@ -5203,7 +5256,7 @@
                     <pic:cNvPicPr/>
                   </pic:nvPicPr>
                   <pic:blipFill>
-                    <a:blip r:embed="rId14" cstate="print">
+                    <a:blip r:embed="rId17" cstate="print">
                       <a:extLst>
                         <a:ext uri="{28A0092B-C50C-407E-A947-70E740481C1C}">
                           <a14:useLocalDpi xmlns:a14="http://schemas.microsoft.com/office/drawing/2010/main" val="0"/>
@@ -5217,7 +5270,7 @@
                   <pic:spPr>
                     <a:xfrm>
                       <a:off x="0" y="0"/>
-                      <a:ext cx="3644873" cy="1844018"/>
+                      <a:ext cx="3627120" cy="1835036"/>
                     </a:xfrm>
                     <a:prstGeom prst="rect">
                       <a:avLst/>
@@ -5395,7 +5448,7 @@
                     <pic:cNvPicPr/>
                   </pic:nvPicPr>
                   <pic:blipFill>
-                    <a:blip r:embed="rId15" cstate="print">
+                    <a:blip r:embed="rId18" cstate="print">
                       <a:extLst>
                         <a:ext uri="{28A0092B-C50C-407E-A947-70E740481C1C}">
                           <a14:useLocalDpi xmlns:a14="http://schemas.microsoft.com/office/drawing/2010/main" val="0"/>
@@ -5486,6 +5539,14 @@
           <w:i/>
           <w:iCs/>
         </w:rPr>
+        <w:t xml:space="preserve">Mini </w:t>
+      </w:r>
+      <w:r>
+        <w:rPr>
+          <w:b/>
+          <w:i/>
+          <w:iCs/>
+        </w:rPr>
         <w:t>Water Pump</w:t>
       </w:r>
     </w:p>
@@ -5502,7 +5563,19 @@
         <w:rPr>
           <w:bCs/>
         </w:rPr>
-        <w:t>Pompa air berfungsi untuk mengalirkan air yang dibutuhkan pada saat sistem bekerja</w:t>
+        <w:t>Pompa air</w:t>
+      </w:r>
+      <w:r>
+        <w:rPr>
+          <w:bCs/>
+        </w:rPr>
+        <w:t xml:space="preserve"> kecil yang</w:t>
+      </w:r>
+      <w:r>
+        <w:rPr>
+          <w:bCs/>
+        </w:rPr>
+        <w:t xml:space="preserve"> berfungsi untuk mengalirkan air yang dibutuhkan pada saat sistem bekerja</w:t>
       </w:r>
       <w:r>
         <w:rPr>
@@ -5590,7 +5663,7 @@
                     <pic:cNvPicPr/>
                   </pic:nvPicPr>
                   <pic:blipFill rotWithShape="1">
-                    <a:blip r:embed="rId16">
+                    <a:blip r:embed="rId19">
                       <a:extLst>
                         <a:ext uri="{28A0092B-C50C-407E-A947-70E740481C1C}">
                           <a14:useLocalDpi xmlns:a14="http://schemas.microsoft.com/office/drawing/2010/main" val="0"/>
@@ -5840,8 +5913,8 @@
           <w:noProof/>
         </w:rPr>
         <w:drawing>
-          <wp:inline distT="0" distB="0" distL="0" distR="0" wp14:anchorId="760C51CC" wp14:editId="341CA5AE">
-            <wp:extent cx="3352800" cy="1846701"/>
+          <wp:inline distT="0" distB="0" distL="0" distR="0" wp14:anchorId="760C51CC" wp14:editId="0523116B">
+            <wp:extent cx="2567940" cy="1645920"/>
             <wp:effectExtent l="0" t="0" r="0" b="0"/>
             <wp:docPr id="12" name="Picture 12"/>
             <wp:cNvGraphicFramePr>
@@ -5855,20 +5928,20 @@
                     <pic:cNvPicPr/>
                   </pic:nvPicPr>
                   <pic:blipFill rotWithShape="1">
-                    <a:blip r:embed="rId17">
+                    <a:blip r:embed="rId20">
                       <a:extLst>
                         <a:ext uri="{28A0092B-C50C-407E-A947-70E740481C1C}">
                           <a14:useLocalDpi xmlns:a14="http://schemas.microsoft.com/office/drawing/2010/main" val="0"/>
                         </a:ext>
                       </a:extLst>
                     </a:blip>
-                    <a:srcRect b="15107"/>
+                    <a:srcRect r="23404" b="24332"/>
                     <a:stretch/>
                   </pic:blipFill>
                   <pic:spPr bwMode="auto">
                     <a:xfrm>
                       <a:off x="0" y="0"/>
-                      <a:ext cx="3382712" cy="1863176"/>
+                      <a:ext cx="2591019" cy="1660713"/>
                     </a:xfrm>
                     <a:prstGeom prst="rect">
                       <a:avLst/>
@@ -6148,7 +6221,7 @@
                     <pic:cNvPicPr/>
                   </pic:nvPicPr>
                   <pic:blipFill>
-                    <a:blip r:embed="rId18" cstate="print">
+                    <a:blip r:embed="rId21" cstate="print">
                       <a:extLst>
                         <a:ext uri="{28A0092B-C50C-407E-A947-70E740481C1C}">
                           <a14:useLocalDpi xmlns:a14="http://schemas.microsoft.com/office/drawing/2010/main" val="0"/>
@@ -6213,24 +6286,6 @@
     </w:p>
     <w:p>
       <w:pPr>
-        <w:spacing w:after="0" w:line="360" w:lineRule="auto"/>
-        <w:jc w:val="center"/>
-        <w:rPr>
-          <w:bCs/>
-        </w:rPr>
-      </w:pPr>
-    </w:p>
-    <w:p>
-      <w:pPr>
-        <w:spacing w:after="0" w:line="360" w:lineRule="auto"/>
-        <w:jc w:val="center"/>
-        <w:rPr>
-          <w:bCs/>
-        </w:rPr>
-      </w:pPr>
-    </w:p>
-    <w:p>
-      <w:pPr>
         <w:pStyle w:val="ListParagraph"/>
         <w:numPr>
           <w:ilvl w:val="0"/>
@@ -6249,7 +6304,6 @@
           <w:i/>
           <w:iCs/>
         </w:rPr>
-        <w:lastRenderedPageBreak/>
         <w:t>Chatbot</w:t>
       </w:r>
       <w:r>
@@ -6314,7 +6368,14 @@
         <w:rPr>
           <w:bCs/>
         </w:rPr>
-        <w:t xml:space="preserve"> ini pertama kali diluncurkan untuk IOS pada 14 Agustus 2013 dan</w:t>
+        <w:t xml:space="preserve"> ini pertama kali diluncurkan untuk </w:t>
+      </w:r>
+      <w:r>
+        <w:rPr>
+          <w:bCs/>
+        </w:rPr>
+        <w:lastRenderedPageBreak/>
+        <w:t>IOS pada 14 Agustus 2013 dan</w:t>
       </w:r>
       <w:r>
         <w:rPr>
@@ -6548,7 +6609,7 @@
                     <pic:cNvPicPr/>
                   </pic:nvPicPr>
                   <pic:blipFill>
-                    <a:blip r:embed="rId19" cstate="print">
+                    <a:blip r:embed="rId22" cstate="print">
                       <a:extLst>
                         <a:ext uri="{28A0092B-C50C-407E-A947-70E740481C1C}">
                           <a14:useLocalDpi xmlns:a14="http://schemas.microsoft.com/office/drawing/2010/main" val="0"/>
@@ -6651,33 +6712,6 @@
     </w:p>
     <w:p>
       <w:pPr>
-        <w:spacing w:after="0" w:line="360" w:lineRule="auto"/>
-        <w:jc w:val="both"/>
-        <w:rPr>
-          <w:bCs/>
-        </w:rPr>
-      </w:pPr>
-    </w:p>
-    <w:p>
-      <w:pPr>
-        <w:spacing w:after="0" w:line="360" w:lineRule="auto"/>
-        <w:jc w:val="both"/>
-        <w:rPr>
-          <w:bCs/>
-        </w:rPr>
-      </w:pPr>
-    </w:p>
-    <w:p>
-      <w:pPr>
-        <w:spacing w:after="0" w:line="360" w:lineRule="auto"/>
-        <w:jc w:val="both"/>
-        <w:rPr>
-          <w:bCs/>
-        </w:rPr>
-      </w:pPr>
-    </w:p>
-    <w:p>
-      <w:pPr>
         <w:pStyle w:val="ListParagraph"/>
         <w:numPr>
           <w:ilvl w:val="0"/>
@@ -6694,7 +6728,6 @@
         <w:rPr>
           <w:b/>
         </w:rPr>
-        <w:lastRenderedPageBreak/>
         <w:t>Metode Penelitian</w:t>
       </w:r>
     </w:p>
@@ -6799,9 +6832,10 @@
           <w:bCs/>
           <w:noProof/>
         </w:rPr>
+        <w:lastRenderedPageBreak/>
         <w:drawing>
-          <wp:inline distT="0" distB="0" distL="0" distR="0" wp14:anchorId="654BB30C" wp14:editId="766883E3">
-            <wp:extent cx="1584960" cy="4605650"/>
+          <wp:inline distT="0" distB="0" distL="0" distR="0" wp14:anchorId="654BB30C" wp14:editId="17DD4646">
+            <wp:extent cx="1605438" cy="4664710"/>
             <wp:effectExtent l="0" t="0" r="0" b="0"/>
             <wp:docPr id="14" name="Picture 14"/>
             <wp:cNvGraphicFramePr>
@@ -6815,7 +6849,7 @@
                     <pic:cNvPicPr/>
                   </pic:nvPicPr>
                   <pic:blipFill>
-                    <a:blip r:embed="rId20" cstate="print">
+                    <a:blip r:embed="rId23" cstate="print">
                       <a:extLst>
                         <a:ext uri="{28A0092B-C50C-407E-A947-70E740481C1C}">
                           <a14:useLocalDpi xmlns:a14="http://schemas.microsoft.com/office/drawing/2010/main" val="0"/>
@@ -6829,7 +6863,7 @@
                   <pic:spPr>
                     <a:xfrm>
                       <a:off x="0" y="0"/>
-                      <a:ext cx="1605438" cy="4665155"/>
+                      <a:ext cx="1605438" cy="4664710"/>
                     </a:xfrm>
                     <a:prstGeom prst="rect">
                       <a:avLst/>
@@ -6987,7 +7021,6 @@
         <w:rPr>
           <w:b/>
         </w:rPr>
-        <w:lastRenderedPageBreak/>
         <w:t>Pengumpulan Data</w:t>
       </w:r>
     </w:p>
@@ -7016,7 +7049,14 @@
         <w:rPr>
           <w:bCs/>
         </w:rPr>
-        <w:t xml:space="preserve">dari beberapa jurnal terkait. Data yang dikumpulkan menunjukkan penyebab kebakaran yang terjadi di rumah dan bagaimana proses pendeteksian titik api dapat berjalan. Hasil dari tahap ini </w:t>
+        <w:t xml:space="preserve">dari beberapa jurnal terkait. Data yang dikumpulkan menunjukkan penyebab kebakaran yang terjadi di rumah dan bagaimana proses pendeteksian titik api </w:t>
+      </w:r>
+      <w:r>
+        <w:rPr>
+          <w:bCs/>
+        </w:rPr>
+        <w:lastRenderedPageBreak/>
+        <w:t xml:space="preserve">dapat berjalan. Hasil dari tahap ini </w:t>
       </w:r>
       <w:r>
         <w:rPr>
@@ -7173,7 +7213,25 @@
         <w:rPr>
           <w:b/>
         </w:rPr>
-        <w:t>Perancangan dan Desain Sistem</w:t>
+        <w:t>Desain</w:t>
+      </w:r>
+      <w:r>
+        <w:rPr>
+          <w:b/>
+        </w:rPr>
+        <w:t xml:space="preserve"> dan </w:t>
+      </w:r>
+      <w:r>
+        <w:rPr>
+          <w:b/>
+        </w:rPr>
+        <w:t>Perancangan</w:t>
+      </w:r>
+      <w:r>
+        <w:rPr>
+          <w:b/>
+        </w:rPr>
+        <w:t xml:space="preserve"> Sistem</w:t>
       </w:r>
     </w:p>
     <w:p>
@@ -7295,7 +7353,7 @@
                     <pic:cNvPicPr/>
                   </pic:nvPicPr>
                   <pic:blipFill>
-                    <a:blip r:embed="rId21" cstate="print">
+                    <a:blip r:embed="rId24" cstate="print">
                       <a:extLst>
                         <a:ext uri="{28A0092B-C50C-407E-A947-70E740481C1C}">
                           <a14:useLocalDpi xmlns:a14="http://schemas.microsoft.com/office/drawing/2010/main" val="0"/>
@@ -7334,7 +7392,6 @@
         <w:rPr>
           <w:bCs/>
         </w:rPr>
-        <w:lastRenderedPageBreak/>
         <w:t xml:space="preserve">Gambar 15. Desain </w:t>
       </w:r>
       <w:r>
@@ -7465,7 +7522,14 @@
         <w:rPr>
           <w:bCs/>
         </w:rPr>
-        <w:t>Perangkat keras akan dibangun</w:t>
+        <w:t xml:space="preserve">Perangkat keras akan </w:t>
+      </w:r>
+      <w:r>
+        <w:rPr>
+          <w:bCs/>
+        </w:rPr>
+        <w:lastRenderedPageBreak/>
+        <w:t>dibangun</w:t>
       </w:r>
       <w:r>
         <w:rPr>
@@ -8482,11 +8546,115 @@
     <w:sectPr>
       <w:pgSz w:w="11907" w:h="16839" w:code="9"/>
       <w:pgMar w:top="2268" w:right="1701" w:bottom="1701" w:left="2268" w:header="720" w:footer="720" w:gutter="0"/>
+      <w:pgNumType w:start="1"/>
       <w:cols w:space="708"/>
       <w:docGrid w:linePitch="360"/>
     </w:sectPr>
   </w:body>
 </w:document>
+</file>
+
+<file path=word/endnotes.xml><?xml version="1.0" encoding="utf-8"?>
+<w:endnotes xmlns:wpc="http://schemas.microsoft.com/office/word/2010/wordprocessingCanvas" xmlns:cx="http://schemas.microsoft.com/office/drawing/2014/chartex" xmlns:cx1="http://schemas.microsoft.com/office/drawing/2015/9/8/chartex" xmlns:cx2="http://schemas.microsoft.com/office/drawing/2015/10/21/chartex" xmlns:cx3="http://schemas.microsoft.com/office/drawing/2016/5/9/chartex" xmlns:cx4="http://schemas.microsoft.com/office/drawing/2016/5/10/chartex" xmlns:cx5="http://schemas.microsoft.com/office/drawing/2016/5/11/chartex" xmlns:cx6="http://schemas.microsoft.com/office/drawing/2016/5/12/chartex" xmlns:cx7="http://schemas.microsoft.com/office/drawing/2016/5/13/chartex" xmlns:cx8="http://schemas.microsoft.com/office/drawing/2016/5/14/chartex" xmlns:mc="http://schemas.openxmlformats.org/markup-compatibility/2006" xmlns:aink="http://schemas.microsoft.com/office/drawing/2016/ink" xmlns:am3d="http://schemas.microsoft.com/office/drawing/2017/model3d" xmlns:o="urn:schemas-microsoft-com:office:office" xmlns:oel="http://schemas.microsoft.com/office/2019/extlst" xmlns:r="http://schemas.openxmlformats.org/officeDocument/2006/relationships" xmlns:m="http://schemas.openxmlformats.org/officeDocument/2006/math" xmlns:v="urn:schemas-microsoft-com:vml" xmlns:wp14="http://schemas.microsoft.com/office/word/2010/wordprocessingDrawing" xmlns:wp="http://schemas.openxmlformats.org/drawingml/2006/wordprocessingDrawing" xmlns:w10="urn:schemas-microsoft-com:office:word" xmlns:w="http://schemas.openxmlformats.org/wordprocessingml/2006/main" xmlns:w14="http://schemas.microsoft.com/office/word/2010/wordml" xmlns:w15="http://schemas.microsoft.com/office/word/2012/wordml" xmlns:w16cex="http://schemas.microsoft.com/office/word/2018/wordml/cex" xmlns:w16cid="http://schemas.microsoft.com/office/word/2016/wordml/cid" xmlns:w16="http://schemas.microsoft.com/office/word/2018/wordml" xmlns:w16sdtdh="http://schemas.microsoft.com/office/word/2020/wordml/sdtdatahash" xmlns:w16se="http://schemas.microsoft.com/office/word/2015/wordml/symex" xmlns:wpg="http://schemas.microsoft.com/office/word/2010/wordprocessingGroup" xmlns:wpi="http://schemas.microsoft.com/office/word/2010/wordprocessingInk" xmlns:wne="http://schemas.microsoft.com/office/word/2006/wordml" xmlns:wps="http://schemas.microsoft.com/office/word/2010/wordprocessingShape" mc:Ignorable="w14 w15 w16se w16cid w16 w16cex w16sdtdh wp14">
+  <w:endnote w:type="separator" w:id="-1">
+    <w:p>
+      <w:pPr>
+        <w:spacing w:after="0" w:line="240" w:lineRule="auto"/>
+      </w:pPr>
+      <w:r>
+        <w:separator/>
+      </w:r>
+    </w:p>
+  </w:endnote>
+  <w:endnote w:type="continuationSeparator" w:id="0">
+    <w:p>
+      <w:pPr>
+        <w:spacing w:after="0" w:line="240" w:lineRule="auto"/>
+      </w:pPr>
+      <w:r>
+        <w:continuationSeparator/>
+      </w:r>
+    </w:p>
+  </w:endnote>
+</w:endnotes>
+</file>
+
+<file path=word/footer1.xml><?xml version="1.0" encoding="utf-8"?>
+<w:ftr xmlns:wpc="http://schemas.microsoft.com/office/word/2010/wordprocessingCanvas" xmlns:cx="http://schemas.microsoft.com/office/drawing/2014/chartex" xmlns:cx1="http://schemas.microsoft.com/office/drawing/2015/9/8/chartex" xmlns:cx2="http://schemas.microsoft.com/office/drawing/2015/10/21/chartex" xmlns:cx3="http://schemas.microsoft.com/office/drawing/2016/5/9/chartex" xmlns:cx4="http://schemas.microsoft.com/office/drawing/2016/5/10/chartex" xmlns:cx5="http://schemas.microsoft.com/office/drawing/2016/5/11/chartex" xmlns:cx6="http://schemas.microsoft.com/office/drawing/2016/5/12/chartex" xmlns:cx7="http://schemas.microsoft.com/office/drawing/2016/5/13/chartex" xmlns:cx8="http://schemas.microsoft.com/office/drawing/2016/5/14/chartex" xmlns:mc="http://schemas.openxmlformats.org/markup-compatibility/2006" xmlns:aink="http://schemas.microsoft.com/office/drawing/2016/ink" xmlns:am3d="http://schemas.microsoft.com/office/drawing/2017/model3d" xmlns:o="urn:schemas-microsoft-com:office:office" xmlns:oel="http://schemas.microsoft.com/office/2019/extlst" xmlns:r="http://schemas.openxmlformats.org/officeDocument/2006/relationships" xmlns:m="http://schemas.openxmlformats.org/officeDocument/2006/math" xmlns:v="urn:schemas-microsoft-com:vml" xmlns:wp14="http://schemas.microsoft.com/office/word/2010/wordprocessingDrawing" xmlns:wp="http://schemas.openxmlformats.org/drawingml/2006/wordprocessingDrawing" xmlns:w10="urn:schemas-microsoft-com:office:word" xmlns:w="http://schemas.openxmlformats.org/wordprocessingml/2006/main" xmlns:w14="http://schemas.microsoft.com/office/word/2010/wordml" xmlns:w15="http://schemas.microsoft.com/office/word/2012/wordml" xmlns:w16cex="http://schemas.microsoft.com/office/word/2018/wordml/cex" xmlns:w16cid="http://schemas.microsoft.com/office/word/2016/wordml/cid" xmlns:w16="http://schemas.microsoft.com/office/word/2018/wordml" xmlns:w16sdtdh="http://schemas.microsoft.com/office/word/2020/wordml/sdtdatahash" xmlns:w16se="http://schemas.microsoft.com/office/word/2015/wordml/symex" xmlns:wpg="http://schemas.microsoft.com/office/word/2010/wordprocessingGroup" xmlns:wpi="http://schemas.microsoft.com/office/word/2010/wordprocessingInk" xmlns:wne="http://schemas.microsoft.com/office/word/2006/wordml" xmlns:wps="http://schemas.microsoft.com/office/word/2010/wordprocessingShape" mc:Ignorable="w14 w15 w16se w16cid w16 w16cex w16sdtdh wp14">
+  <w:sdt>
+    <w:sdtPr>
+      <w:id w:val="-212668417"/>
+      <w:docPartObj>
+        <w:docPartGallery w:val="Page Numbers (Bottom of Page)"/>
+        <w:docPartUnique/>
+      </w:docPartObj>
+    </w:sdtPr>
+    <w:sdtEndPr>
+      <w:rPr>
+        <w:noProof/>
+      </w:rPr>
+    </w:sdtEndPr>
+    <w:sdtContent>
+      <w:p>
+        <w:pPr>
+          <w:pStyle w:val="Footer"/>
+          <w:jc w:val="center"/>
+        </w:pPr>
+        <w:r>
+          <w:fldChar w:fldCharType="begin"/>
+        </w:r>
+        <w:r>
+          <w:instrText xml:space="preserve"> PAGE   \* MERGEFORMAT </w:instrText>
+        </w:r>
+        <w:r>
+          <w:fldChar w:fldCharType="separate"/>
+        </w:r>
+        <w:r>
+          <w:rPr>
+            <w:noProof/>
+          </w:rPr>
+          <w:t>2</w:t>
+        </w:r>
+        <w:r>
+          <w:rPr>
+            <w:noProof/>
+          </w:rPr>
+          <w:fldChar w:fldCharType="end"/>
+        </w:r>
+      </w:p>
+    </w:sdtContent>
+  </w:sdt>
+  <w:p>
+    <w:pPr>
+      <w:pStyle w:val="Footer"/>
+    </w:pPr>
+  </w:p>
+</w:ftr>
+</file>
+
+<file path=word/footnotes.xml><?xml version="1.0" encoding="utf-8"?>
+<w:footnotes xmlns:wpc="http://schemas.microsoft.com/office/word/2010/wordprocessingCanvas" xmlns:cx="http://schemas.microsoft.com/office/drawing/2014/chartex" xmlns:cx1="http://schemas.microsoft.com/office/drawing/2015/9/8/chartex" xmlns:cx2="http://schemas.microsoft.com/office/drawing/2015/10/21/chartex" xmlns:cx3="http://schemas.microsoft.com/office/drawing/2016/5/9/chartex" xmlns:cx4="http://schemas.microsoft.com/office/drawing/2016/5/10/chartex" xmlns:cx5="http://schemas.microsoft.com/office/drawing/2016/5/11/chartex" xmlns:cx6="http://schemas.microsoft.com/office/drawing/2016/5/12/chartex" xmlns:cx7="http://schemas.microsoft.com/office/drawing/2016/5/13/chartex" xmlns:cx8="http://schemas.microsoft.com/office/drawing/2016/5/14/chartex" xmlns:mc="http://schemas.openxmlformats.org/markup-compatibility/2006" xmlns:aink="http://schemas.microsoft.com/office/drawing/2016/ink" xmlns:am3d="http://schemas.microsoft.com/office/drawing/2017/model3d" xmlns:o="urn:schemas-microsoft-com:office:office" xmlns:oel="http://schemas.microsoft.com/office/2019/extlst" xmlns:r="http://schemas.openxmlformats.org/officeDocument/2006/relationships" xmlns:m="http://schemas.openxmlformats.org/officeDocument/2006/math" xmlns:v="urn:schemas-microsoft-com:vml" xmlns:wp14="http://schemas.microsoft.com/office/word/2010/wordprocessingDrawing" xmlns:wp="http://schemas.openxmlformats.org/drawingml/2006/wordprocessingDrawing" xmlns:w10="urn:schemas-microsoft-com:office:word" xmlns:w="http://schemas.openxmlformats.org/wordprocessingml/2006/main" xmlns:w14="http://schemas.microsoft.com/office/word/2010/wordml" xmlns:w15="http://schemas.microsoft.com/office/word/2012/wordml" xmlns:w16cex="http://schemas.microsoft.com/office/word/2018/wordml/cex" xmlns:w16cid="http://schemas.microsoft.com/office/word/2016/wordml/cid" xmlns:w16="http://schemas.microsoft.com/office/word/2018/wordml" xmlns:w16sdtdh="http://schemas.microsoft.com/office/word/2020/wordml/sdtdatahash" xmlns:w16se="http://schemas.microsoft.com/office/word/2015/wordml/symex" xmlns:wpg="http://schemas.microsoft.com/office/word/2010/wordprocessingGroup" xmlns:wpi="http://schemas.microsoft.com/office/word/2010/wordprocessingInk" xmlns:wne="http://schemas.microsoft.com/office/word/2006/wordml" xmlns:wps="http://schemas.microsoft.com/office/word/2010/wordprocessingShape" mc:Ignorable="w14 w15 w16se w16cid w16 w16cex w16sdtdh wp14">
+  <w:footnote w:type="separator" w:id="-1">
+    <w:p>
+      <w:pPr>
+        <w:spacing w:after="0" w:line="240" w:lineRule="auto"/>
+      </w:pPr>
+      <w:r>
+        <w:separator/>
+      </w:r>
+    </w:p>
+  </w:footnote>
+  <w:footnote w:type="continuationSeparator" w:id="0">
+    <w:p>
+      <w:pPr>
+        <w:spacing w:after="0" w:line="240" w:lineRule="auto"/>
+      </w:pPr>
+      <w:r>
+        <w:continuationSeparator/>
+      </w:r>
+    </w:p>
+  </w:footnote>
+</w:footnotes>
 </file>
 
 <file path=word/numbering.xml><?xml version="1.0" encoding="utf-8"?>
@@ -9586,6 +9754,60 @@
       <w:lang w:val="id-ID" w:eastAsia="en-US"/>
     </w:rPr>
   </w:style>
+  <w:style w:type="paragraph" w:styleId="Header">
+    <w:name w:val="header"/>
+    <w:basedOn w:val="Normal"/>
+    <w:link w:val="HeaderChar"/>
+    <w:uiPriority w:val="99"/>
+    <w:unhideWhenUsed/>
+    <w:rsid w:val="00CB04D2"/>
+    <w:pPr>
+      <w:tabs>
+        <w:tab w:val="center" w:pos="4513"/>
+        <w:tab w:val="right" w:pos="9026"/>
+      </w:tabs>
+      <w:spacing w:after="0" w:line="240" w:lineRule="auto"/>
+    </w:pPr>
+  </w:style>
+  <w:style w:type="character" w:customStyle="1" w:styleId="HeaderChar">
+    <w:name w:val="Header Char"/>
+    <w:basedOn w:val="DefaultParagraphFont"/>
+    <w:link w:val="Header"/>
+    <w:uiPriority w:val="99"/>
+    <w:rsid w:val="00CB04D2"/>
+    <w:rPr>
+      <w:rFonts w:ascii="Times New Roman" w:eastAsiaTheme="minorHAnsi" w:hAnsi="Times New Roman"/>
+      <w:sz w:val="24"/>
+      <w:lang w:val="id-ID" w:eastAsia="en-US"/>
+    </w:rPr>
+  </w:style>
+  <w:style w:type="paragraph" w:styleId="Footer">
+    <w:name w:val="footer"/>
+    <w:basedOn w:val="Normal"/>
+    <w:link w:val="FooterChar"/>
+    <w:uiPriority w:val="99"/>
+    <w:unhideWhenUsed/>
+    <w:rsid w:val="00CB04D2"/>
+    <w:pPr>
+      <w:tabs>
+        <w:tab w:val="center" w:pos="4513"/>
+        <w:tab w:val="right" w:pos="9026"/>
+      </w:tabs>
+      <w:spacing w:after="0" w:line="240" w:lineRule="auto"/>
+    </w:pPr>
+  </w:style>
+  <w:style w:type="character" w:customStyle="1" w:styleId="FooterChar">
+    <w:name w:val="Footer Char"/>
+    <w:basedOn w:val="DefaultParagraphFont"/>
+    <w:link w:val="Footer"/>
+    <w:uiPriority w:val="99"/>
+    <w:rsid w:val="00CB04D2"/>
+    <w:rPr>
+      <w:rFonts w:ascii="Times New Roman" w:eastAsiaTheme="minorHAnsi" w:hAnsi="Times New Roman"/>
+      <w:sz w:val="24"/>
+      <w:lang w:val="id-ID" w:eastAsia="en-US"/>
+    </w:rPr>
+  </w:style>
 </w:styles>
 </file>
 
@@ -9696,6 +9918,8 @@
   </w:compat>
   <w:rsids>
     <w:rsidRoot w:val="00091217"/>
+    <w:rsid w:val="0001255C"/>
+    <w:rsid w:val="000643C6"/>
     <w:rsid w:val="00091217"/>
     <w:rsid w:val="00180D31"/>
     <w:rsid w:val="002565FD"/>
@@ -9704,6 +9928,8 @@
     <w:rsid w:val="003271B0"/>
     <w:rsid w:val="003D4AF6"/>
     <w:rsid w:val="00464578"/>
+    <w:rsid w:val="005016B4"/>
+    <w:rsid w:val="005A7620"/>
     <w:rsid w:val="00610FAE"/>
     <w:rsid w:val="006862FD"/>
     <w:rsid w:val="00757606"/>
@@ -9711,6 +9937,7 @@
     <w:rsid w:val="00994755"/>
     <w:rsid w:val="009E723F"/>
     <w:rsid w:val="009E7C3D"/>
+    <w:rsid w:val="00A14A11"/>
     <w:rsid w:val="00A936A2"/>
     <w:rsid w:val="00B835CC"/>
     <w:rsid w:val="00B92339"/>
@@ -9718,8 +9945,10 @@
     <w:rsid w:val="00C111CD"/>
     <w:rsid w:val="00D50B28"/>
     <w:rsid w:val="00EA21CF"/>
+    <w:rsid w:val="00ED1792"/>
     <w:rsid w:val="00ED593E"/>
     <w:rsid w:val="00F418F9"/>
+    <w:rsid w:val="00F62A64"/>
     <w:rsid w:val="00F8229A"/>
   </w:rsids>
   <m:mathPr>

</xml_diff>